<commit_message>
suppressed section numbers in Word output
</commit_message>
<xml_diff>
--- a/images/template.docx
+++ b/images/template.docx
@@ -18,7 +18,7 @@
         <w:pStyle w:val="Date"/>
       </w:pPr>
       <w:r>
-        <w:t>11 février 2022</w:t>
+        <w:t>October 29, 2024</w:t>
       </w:r>
     </w:p>
     <w:p>
@@ -35,16 +35,18 @@
       </w:pPr>
       <w:bookmarkStart w:id="0" w:name="introduction"/>
       <w:r>
-        <w:rPr>
-          <w:rStyle w:val="SectionNumber"/>
-        </w:rPr>
-        <w:t>1</w:t>
+        <w:t>Title</w:t>
       </w:r>
       <w:r>
-        <w:tab/>
+        <w:t xml:space="preserve"> 1</w:t>
       </w:r>
+    </w:p>
+    <w:p>
+      <w:pPr>
+        <w:pStyle w:val="Titre2"/>
+      </w:pPr>
       <w:r>
-        <w:t>Title</w:t>
+        <w:t>Title 2</w:t>
       </w:r>
     </w:p>
     <w:p>
@@ -791,6 +793,7 @@
     <w:next w:val="Corpsdetexte"/>
     <w:uiPriority w:val="9"/>
     <w:qFormat/>
+    <w:rsid w:val="00416148"/>
     <w:pPr>
       <w:keepNext/>
       <w:keepLines/>
@@ -801,8 +804,7 @@
       <w:rFonts w:asciiTheme="majorHAnsi" w:eastAsiaTheme="majorEastAsia" w:hAnsiTheme="majorHAnsi" w:cstheme="majorBidi"/>
       <w:b/>
       <w:bCs/>
-      <w:color w:val="4F81BD" w:themeColor="accent1"/>
-      <w:sz w:val="32"/>
+      <w:sz w:val="36"/>
       <w:szCs w:val="32"/>
     </w:rPr>
   </w:style>
@@ -813,6 +815,7 @@
     <w:uiPriority w:val="9"/>
     <w:unhideWhenUsed/>
     <w:qFormat/>
+    <w:rsid w:val="00416148"/>
     <w:pPr>
       <w:keepNext/>
       <w:keepLines/>
@@ -823,7 +826,6 @@
       <w:rFonts w:asciiTheme="majorHAnsi" w:eastAsiaTheme="majorEastAsia" w:hAnsiTheme="majorHAnsi" w:cstheme="majorBidi"/>
       <w:b/>
       <w:bCs/>
-      <w:color w:val="4F81BD" w:themeColor="accent1"/>
       <w:sz w:val="28"/>
       <w:szCs w:val="28"/>
     </w:rPr>
@@ -991,10 +993,10 @@
     <w:basedOn w:val="Normal"/>
     <w:link w:val="CorpsdetexteCar"/>
     <w:qFormat/>
-    <w:rsid w:val="00486E59"/>
+    <w:rsid w:val="00416148"/>
     <w:pPr>
       <w:spacing w:before="180" w:after="180"/>
-      <w:ind w:firstLine="720"/>
+      <w:ind w:firstLine="397"/>
     </w:pPr>
   </w:style>
   <w:style w:type="paragraph" w:customStyle="1" w:styleId="FirstParagraph">
@@ -1073,13 +1075,14 @@
     <w:basedOn w:val="Normal"/>
     <w:next w:val="Corpsdetexte"/>
     <w:qFormat/>
+    <w:rsid w:val="007A3BAD"/>
     <w:pPr>
       <w:keepNext/>
       <w:keepLines/>
       <w:spacing w:before="300" w:after="300"/>
     </w:pPr>
     <w:rPr>
-      <w:sz w:val="20"/>
+      <w:sz w:val="22"/>
       <w:szCs w:val="20"/>
     </w:rPr>
   </w:style>
@@ -1578,7 +1581,10 @@
     <w:name w:val="Corps de texte Car"/>
     <w:basedOn w:val="Policepardfaut"/>
     <w:link w:val="Corpsdetexte"/>
-    <w:rsid w:val="00486E59"/>
+    <w:rsid w:val="00416148"/>
+    <w:rPr>
+      <w:rFonts w:ascii="Times New Roman" w:hAnsi="Times New Roman"/>
+    </w:rPr>
   </w:style>
 </w:styles>
 </file>

</xml_diff>